<commit_message>
cambio en el word TP4
</commit_message>
<xml_diff>
--- a/Practico/Trabajos Practicos/TP4/TP4_SCM.docx
+++ b/Practico/Trabajos Practicos/TP4/TP4_SCM.docx
@@ -500,7 +500,13 @@
               <w:rPr>
                 <w:noProof/>
               </w:rPr>
-              <w:t>_&lt;autor&gt;</w:t>
+              <w:t>-</w:t>
+            </w:r>
+            <w:r>
+              <w:rPr>
+                <w:noProof/>
+              </w:rPr>
+              <w:t>&lt;autor&gt;</w:t>
             </w:r>
             <w:r>
               <w:rPr>
@@ -1570,6 +1576,7 @@
     <w:lsdException w:name="HTML Sample" w:semiHidden="1" w:unhideWhenUsed="1"/>
     <w:lsdException w:name="HTML Typewriter" w:semiHidden="1" w:unhideWhenUsed="1"/>
     <w:lsdException w:name="HTML Variable" w:semiHidden="1" w:unhideWhenUsed="1"/>
+    <w:lsdException w:name="Normal Table" w:semiHidden="1" w:unhideWhenUsed="1"/>
     <w:lsdException w:name="annotation subject" w:semiHidden="1" w:unhideWhenUsed="1"/>
     <w:lsdException w:name="No List" w:semiHidden="1" w:unhideWhenUsed="1"/>
     <w:lsdException w:name="Outline List 1" w:semiHidden="1" w:unhideWhenUsed="1"/>
@@ -1616,8 +1623,10 @@
     <w:lsdException w:name="Table Subtle 2" w:semiHidden="1" w:unhideWhenUsed="1"/>
     <w:lsdException w:name="Table Web 1" w:semiHidden="1" w:unhideWhenUsed="1"/>
     <w:lsdException w:name="Table Web 2" w:semiHidden="1" w:unhideWhenUsed="1"/>
+    <w:lsdException w:name="Table Web 3" w:semiHidden="1" w:unhideWhenUsed="1"/>
     <w:lsdException w:name="Balloon Text" w:semiHidden="1" w:unhideWhenUsed="1"/>
     <w:lsdException w:name="Table Grid" w:uiPriority="39"/>
+    <w:lsdException w:name="Table Theme" w:semiHidden="1" w:unhideWhenUsed="1"/>
     <w:lsdException w:name="Placeholder Text" w:semiHidden="1"/>
     <w:lsdException w:name="No Spacing" w:uiPriority="1" w:qFormat="1"/>
     <w:lsdException w:name="Light Shading" w:uiPriority="60"/>

</xml_diff>

<commit_message>
TP4 - Correcciones finales
</commit_message>
<xml_diff>
--- a/Practico/Trabajos Practicos/TP4/TP4_SCM.docx
+++ b/Practico/Trabajos Practicos/TP4/TP4_SCM.docx
@@ -25,6 +25,17 @@
     </w:p>
     <w:p>
       <w:pPr>
+        <w:rPr>
+          <w:b/>
+          <w:noProof/>
+          <w:sz w:val="8"/>
+          <w:szCs w:val="8"/>
+          <w:lang w:val="en-US"/>
+        </w:rPr>
+      </w:pPr>
+    </w:p>
+    <w:p>
+      <w:pPr>
         <w:pStyle w:val="Prrafodelista"/>
         <w:numPr>
           <w:ilvl w:val="0"/>
@@ -201,24 +212,30 @@
     </w:p>
     <w:p>
       <w:pPr>
-        <w:pStyle w:val="Prrafodelista"/>
-        <w:numPr>
-          <w:ilvl w:val="1"/>
-          <w:numId w:val="1"/>
-        </w:numPr>
         <w:rPr>
           <w:noProof/>
           <w:sz w:val="24"/>
           <w:szCs w:val="24"/>
         </w:rPr>
       </w:pPr>
+    </w:p>
+    <w:p>
+      <w:pPr>
+        <w:rPr>
+          <w:b/>
+          <w:noProof/>
+          <w:sz w:val="28"/>
+          <w:szCs w:val="28"/>
+        </w:rPr>
+      </w:pPr>
       <w:r>
         <w:rPr>
-          <w:noProof/>
-          <w:sz w:val="24"/>
-          <w:szCs w:val="24"/>
-        </w:rPr>
-        <w:t>Modalidad Academica</w:t>
+          <w:b/>
+          <w:noProof/>
+          <w:sz w:val="28"/>
+          <w:szCs w:val="28"/>
+        </w:rPr>
+        <w:t>Listado de items de configuracion</w:t>
       </w:r>
     </w:p>
     <w:p>
@@ -226,39 +243,21 @@
         <w:rPr>
           <w:b/>
           <w:noProof/>
-          <w:sz w:val="28"/>
-          <w:szCs w:val="28"/>
-        </w:rPr>
-      </w:pPr>
-    </w:p>
-    <w:p>
-      <w:pPr>
-        <w:rPr>
-          <w:b/>
-          <w:noProof/>
-          <w:sz w:val="28"/>
-          <w:szCs w:val="28"/>
-        </w:rPr>
-      </w:pPr>
-      <w:r>
-        <w:rPr>
-          <w:b/>
-          <w:noProof/>
-          <w:sz w:val="28"/>
-          <w:szCs w:val="28"/>
-        </w:rPr>
-        <w:t>Listado de items de configuracion</w:t>
-      </w:r>
+          <w:sz w:val="12"/>
+          <w:szCs w:val="12"/>
+        </w:rPr>
+      </w:pPr>
     </w:p>
     <w:tbl>
       <w:tblPr>
         <w:tblStyle w:val="Tablaconcuadrcula"/>
         <w:tblW w:w="0" w:type="auto"/>
+        <w:tblInd w:w="975" w:type="dxa"/>
         <w:tblLook w:val="04A0" w:firstRow="1" w:lastRow="0" w:firstColumn="1" w:lastColumn="0" w:noHBand="0" w:noVBand="1"/>
       </w:tblPr>
       <w:tblGrid>
-        <w:gridCol w:w="2822"/>
-        <w:gridCol w:w="2830"/>
+        <w:gridCol w:w="2831"/>
+        <w:gridCol w:w="2831"/>
         <w:gridCol w:w="2842"/>
       </w:tblGrid>
       <w:tr>
@@ -314,7 +313,7 @@
         </w:tc>
         <w:tc>
           <w:tcPr>
-            <w:tcW w:w="2832" w:type="dxa"/>
+            <w:tcW w:w="2842" w:type="dxa"/>
           </w:tcPr>
           <w:p>
             <w:pPr>
@@ -425,7 +424,7 @@
         </w:tc>
         <w:tc>
           <w:tcPr>
-            <w:tcW w:w="2832" w:type="dxa"/>
+            <w:tcW w:w="2842" w:type="dxa"/>
           </w:tcPr>
           <w:p>
             <w:pPr>
@@ -500,12 +499,24 @@
               <w:rPr>
                 <w:noProof/>
               </w:rPr>
+              <w:t xml:space="preserve"> </w:t>
+            </w:r>
+            <w:r>
+              <w:rPr>
+                <w:noProof/>
+              </w:rPr>
               <w:t>-</w:t>
             </w:r>
             <w:r>
               <w:rPr>
                 <w:noProof/>
               </w:rPr>
+              <w:t xml:space="preserve"> </w:t>
+            </w:r>
+            <w:r>
+              <w:rPr>
+                <w:noProof/>
+              </w:rPr>
               <w:t>&lt;autor&gt;</w:t>
             </w:r>
             <w:r>
@@ -518,7 +529,7 @@
         </w:tc>
         <w:tc>
           <w:tcPr>
-            <w:tcW w:w="2832" w:type="dxa"/>
+            <w:tcW w:w="2842" w:type="dxa"/>
           </w:tcPr>
           <w:p>
             <w:pPr>
@@ -606,7 +617,7 @@
         </w:tc>
         <w:tc>
           <w:tcPr>
-            <w:tcW w:w="2832" w:type="dxa"/>
+            <w:tcW w:w="2842" w:type="dxa"/>
           </w:tcPr>
           <w:p>
             <w:pPr>
@@ -686,7 +697,7 @@
         </w:tc>
         <w:tc>
           <w:tcPr>
-            <w:tcW w:w="2832" w:type="dxa"/>
+            <w:tcW w:w="2842" w:type="dxa"/>
           </w:tcPr>
           <w:p>
             <w:pPr>
@@ -757,7 +768,7 @@
         </w:tc>
         <w:tc>
           <w:tcPr>
-            <w:tcW w:w="2832" w:type="dxa"/>
+            <w:tcW w:w="2842" w:type="dxa"/>
           </w:tcPr>
           <w:p>
             <w:pPr>
@@ -820,7 +831,7 @@
         </w:tc>
         <w:tc>
           <w:tcPr>
-            <w:tcW w:w="2832" w:type="dxa"/>
+            <w:tcW w:w="2842" w:type="dxa"/>
           </w:tcPr>
           <w:p>
             <w:pPr>
@@ -879,7 +890,7 @@
         </w:tc>
         <w:tc>
           <w:tcPr>
-            <w:tcW w:w="2832" w:type="dxa"/>
+            <w:tcW w:w="2842" w:type="dxa"/>
           </w:tcPr>
           <w:p>
             <w:pPr>
@@ -927,11 +938,23 @@
         </w:rPr>
         <w:t>Glosario</w:t>
       </w:r>
+    </w:p>
+    <w:p>
+      <w:pPr>
+        <w:rPr>
+          <w:b/>
+          <w:noProof/>
+          <w:sz w:val="12"/>
+          <w:szCs w:val="12"/>
+          <w:lang w:val="en-US"/>
+        </w:rPr>
+      </w:pPr>
     </w:p>
     <w:tbl>
       <w:tblPr>
         <w:tblStyle w:val="Tablaconcuadrcula"/>
         <w:tblW w:w="0" w:type="auto"/>
+        <w:tblInd w:w="975" w:type="dxa"/>
         <w:tblLook w:val="04A0" w:firstRow="1" w:lastRow="0" w:firstColumn="1" w:lastColumn="0" w:noHBand="0" w:noVBand="1"/>
       </w:tblPr>
       <w:tblGrid>
@@ -1275,48 +1298,36 @@
     <w:p>
       <w:pPr>
         <w:rPr>
-          <w:noProof/>
+          <w:b/>
+          <w:noProof/>
+          <w:sz w:val="28"/>
+          <w:szCs w:val="28"/>
         </w:rPr>
       </w:pPr>
     </w:p>
     <w:p>
       <w:pPr>
         <w:rPr>
-          <w:noProof/>
-        </w:rPr>
-      </w:pPr>
-    </w:p>
-    <w:p>
-      <w:pPr>
-        <w:rPr>
           <w:b/>
           <w:noProof/>
           <w:sz w:val="28"/>
           <w:szCs w:val="28"/>
         </w:rPr>
       </w:pPr>
-    </w:p>
-    <w:p>
-      <w:pPr>
+      <w:r>
         <w:rPr>
           <w:b/>
           <w:noProof/>
           <w:sz w:val="28"/>
           <w:szCs w:val="28"/>
         </w:rPr>
-      </w:pPr>
-      <w:r>
-        <w:rPr>
-          <w:b/>
-          <w:noProof/>
-          <w:sz w:val="28"/>
-          <w:szCs w:val="28"/>
-        </w:rPr>
-        <w:lastRenderedPageBreak/>
         <w:t>Linea base</w:t>
       </w:r>
     </w:p>
     <w:p>
+      <w:pPr>
+        <w:jc w:val="both"/>
+      </w:pPr>
       <w:r>
         <w:t>La línea base se va a realizar luego de finalizar cada parcial, para así poder tener una actualización no tan exhaustiva, pero que nos vaya asentando la información ya revisada luego de transcurrir cada mitad de cuatrimestre.</w:t>
       </w:r>
@@ -1324,7 +1335,7 @@
     <w:p/>
     <w:sectPr>
       <w:pgSz w:w="11906" w:h="16838"/>
-      <w:pgMar w:top="1417" w:right="1701" w:bottom="1417" w:left="1701" w:header="708" w:footer="708" w:gutter="0"/>
+      <w:pgMar w:top="720" w:right="720" w:bottom="720" w:left="720" w:header="708" w:footer="708" w:gutter="0"/>
       <w:cols w:space="708"/>
       <w:docGrid w:linePitch="360"/>
     </w:sectPr>

</xml_diff>